<commit_message>
Minor changes to command line slides and exercises.
</commit_message>
<xml_diff>
--- a/downloads/command-line-exercises.docx
+++ b/downloads/command-line-exercises.docx
@@ -16,7 +16,16 @@
           <w:sz w:val="48"/>
           <w:szCs w:val="48"/>
         </w:rPr>
-        <w:t>Command Line for Data Filtering Exercises</w:t>
+        <w:t>Command Line for D</w:t>
+      </w:r>
+      <w:bookmarkStart w:id="0" w:name="_GoBack"/>
+      <w:bookmarkEnd w:id="0"/>
+      <w:r>
+        <w:rPr>
+          <w:sz w:val="48"/>
+          <w:szCs w:val="48"/>
+        </w:rPr>
+        <w:t>ata Filtering Exercises</w:t>
       </w:r>
     </w:p>
     <w:p>
@@ -108,23 +117,7 @@
             <w:sz w:val="28"/>
             <w:szCs w:val="28"/>
           </w:rPr>
-          <w:t>https://funcgen2019.buschlab</w:t>
-        </w:r>
-        <w:r>
-          <w:rPr>
-            <w:rStyle w:val="Hyperlink"/>
-            <w:sz w:val="28"/>
-            <w:szCs w:val="28"/>
-          </w:rPr>
-          <w:t>.</w:t>
-        </w:r>
-        <w:r>
-          <w:rPr>
-            <w:rStyle w:val="Hyperlink"/>
-            <w:sz w:val="28"/>
-            <w:szCs w:val="28"/>
-          </w:rPr>
-          <w:t>org/downloads/command-line/example.tsv</w:t>
+          <w:t>https://funcgen2019.buschlab.org/downloads/command-line/example.tsv</w:t>
         </w:r>
       </w:hyperlink>
     </w:p>
@@ -528,8 +521,6 @@
         </w:rPr>
         <w:t>?</w:t>
       </w:r>
-      <w:bookmarkStart w:id="0" w:name="_GoBack"/>
-      <w:bookmarkEnd w:id="0"/>
     </w:p>
     <w:p>
       <w:pPr>
@@ -567,6 +558,27 @@
           <w:szCs w:val="28"/>
         </w:rPr>
         <w:t xml:space="preserve"> command to order the file by chromosome. Does the order of the non-numeric “chromosomes” make sense? Try using the -V option of sort, instead of -g. Is the order now better?</w:t>
+      </w:r>
+      <w:r>
+        <w:rPr>
+          <w:sz w:val="28"/>
+          <w:szCs w:val="28"/>
+        </w:rPr>
+        <w:t xml:space="preserve"> (The -V option is technically for sorting version numbers, but it’s also really useful for sorting chromosome</w:t>
+      </w:r>
+      <w:r>
+        <w:rPr>
+          <w:sz w:val="28"/>
+          <w:szCs w:val="28"/>
+        </w:rPr>
+        <w:t xml:space="preserve"> names</w:t>
+      </w:r>
+      <w:r>
+        <w:rPr>
+          <w:sz w:val="28"/>
+          <w:szCs w:val="28"/>
+        </w:rPr>
+        <w:t>!)</w:t>
       </w:r>
     </w:p>
     <w:p>

</xml_diff>